<commit_message>
Modificacion Fichero DOC Tareas
</commit_message>
<xml_diff>
--- a/Perdumeria.docx
+++ b/Perdumeria.docx
@@ -1,6 +1,6 @@
 
 <file path=word/document.xml><?xml version="1.0" encoding="utf-8"?>
-<w:document xmlns:wpc="http://schemas.microsoft.com/office/word/2010/wordprocessingCanvas" xmlns:cx="http://schemas.microsoft.com/office/drawing/2014/chartex" xmlns:cx1="http://schemas.microsoft.com/office/drawing/2015/9/8/chartex" xmlns:cx2="http://schemas.microsoft.com/office/drawing/2015/10/21/chartex" xmlns:cx3="http://schemas.microsoft.com/office/drawing/2016/5/9/chartex" xmlns:cx4="http://schemas.microsoft.com/office/drawing/2016/5/10/chartex" xmlns:cx5="http://schemas.microsoft.com/office/drawing/2016/5/11/chartex" xmlns:cx6="http://schemas.microsoft.com/office/drawing/2016/5/12/chartex" xmlns:cx7="http://schemas.microsoft.com/office/drawing/2016/5/13/chartex" xmlns:cx8="http://schemas.microsoft.com/office/drawing/2016/5/14/chartex" xmlns:mc="http://schemas.openxmlformats.org/markup-compatibility/2006" xmlns:aink="http://schemas.microsoft.com/office/drawing/2016/ink" xmlns:am3d="http://schemas.microsoft.com/office/drawing/2017/model3d" xmlns:o="urn:schemas-microsoft-com:office:office" xmlns:r="http://schemas.openxmlformats.org/officeDocument/2006/relationships" xmlns:m="http://schemas.openxmlformats.org/officeDocument/2006/math" xmlns:v="urn:schemas-microsoft-com:vml" xmlns:wp14="http://schemas.microsoft.com/office/word/2010/wordprocessingDrawing" xmlns:wp="http://schemas.openxmlformats.org/drawingml/2006/wordprocessingDrawing" xmlns:w10="urn:schemas-microsoft-com:office:word" xmlns:w="http://schemas.openxmlformats.org/wordprocessingml/2006/main" xmlns:w14="http://schemas.microsoft.com/office/word/2010/wordml" xmlns:w15="http://schemas.microsoft.com/office/word/2012/wordml" xmlns:w16cid="http://schemas.microsoft.com/office/word/2016/wordml/cid" xmlns:w16se="http://schemas.microsoft.com/office/word/2015/wordml/symex" xmlns:wpg="http://schemas.microsoft.com/office/word/2010/wordprocessingGroup" xmlns:wpi="http://schemas.microsoft.com/office/word/2010/wordprocessingInk" xmlns:wne="http://schemas.microsoft.com/office/word/2006/wordml" xmlns:wps="http://schemas.microsoft.com/office/word/2010/wordprocessingShape" mc:Ignorable="w14 w15 w16se w16cid wp14">
+<w:document xmlns:wpc="http://schemas.microsoft.com/office/word/2010/wordprocessingCanvas" xmlns:cx="http://schemas.microsoft.com/office/drawing/2014/chartex" xmlns:cx1="http://schemas.microsoft.com/office/drawing/2015/9/8/chartex" xmlns:cx2="http://schemas.microsoft.com/office/drawing/2015/10/21/chartex" xmlns:cx3="http://schemas.microsoft.com/office/drawing/2016/5/9/chartex" xmlns:cx4="http://schemas.microsoft.com/office/drawing/2016/5/10/chartex" xmlns:cx5="http://schemas.microsoft.com/office/drawing/2016/5/11/chartex" xmlns:cx6="http://schemas.microsoft.com/office/drawing/2016/5/12/chartex" xmlns:cx7="http://schemas.microsoft.com/office/drawing/2016/5/13/chartex" xmlns:cx8="http://schemas.microsoft.com/office/drawing/2016/5/14/chartex" xmlns:mc="http://schemas.openxmlformats.org/markup-compatibility/2006" xmlns:o="urn:schemas-microsoft-com:office:office" xmlns:r="http://schemas.openxmlformats.org/officeDocument/2006/relationships" xmlns:m="http://schemas.openxmlformats.org/officeDocument/2006/math" xmlns:v="urn:schemas-microsoft-com:vml" xmlns:wp14="http://schemas.microsoft.com/office/word/2010/wordprocessingDrawing" xmlns:wp="http://schemas.openxmlformats.org/drawingml/2006/wordprocessingDrawing" xmlns:w10="urn:schemas-microsoft-com:office:word" xmlns:w="http://schemas.openxmlformats.org/wordprocessingml/2006/main" xmlns:w14="http://schemas.microsoft.com/office/word/2010/wordml" xmlns:w15="http://schemas.microsoft.com/office/word/2012/wordml" xmlns:w16se="http://schemas.microsoft.com/office/word/2015/wordml/symex" xmlns:wpg="http://schemas.microsoft.com/office/word/2010/wordprocessingGroup" xmlns:wpi="http://schemas.microsoft.com/office/word/2010/wordprocessingInk" xmlns:wne="http://schemas.microsoft.com/office/word/2006/wordml" xmlns:wps="http://schemas.microsoft.com/office/word/2010/wordprocessingShape" mc:Ignorable="w14 w15 w16se wp14">
   <w:body>
     <w:p>
       <w:pPr>
@@ -668,7 +668,6 @@
         <w:tab/>
         <w:t xml:space="preserve">- </w:t>
       </w:r>
-      <w:proofErr w:type="gramStart"/>
       <w:r>
         <w:rPr>
           <w:rFonts w:ascii="Decima Nova Pro" w:hAnsi="Decima Nova Pro" w:cs="Consolas"/>
@@ -688,7 +687,6 @@
         </w:rPr>
         <w:t>(</w:t>
       </w:r>
-      <w:proofErr w:type="gramEnd"/>
       <w:r>
         <w:rPr>
           <w:rFonts w:ascii="Decima Nova Pro" w:hAnsi="Decima Nova Pro" w:cs="Consolas"/>
@@ -771,7 +769,6 @@
         <w:tab/>
         <w:t xml:space="preserve">- </w:t>
       </w:r>
-      <w:proofErr w:type="gramStart"/>
       <w:r>
         <w:rPr>
           <w:rFonts w:ascii="Decima Nova Pro" w:hAnsi="Decima Nova Pro" w:cs="Consolas"/>
@@ -792,7 +789,6 @@
         <w:t>(</w:t>
       </w:r>
       <w:proofErr w:type="spellStart"/>
-      <w:proofErr w:type="gramEnd"/>
       <w:r>
         <w:rPr>
           <w:rFonts w:ascii="Decima Nova Pro" w:hAnsi="Decima Nova Pro" w:cs="Consolas"/>
@@ -1033,7 +1029,6 @@
         <w:t xml:space="preserve"> (</w:t>
       </w:r>
       <w:proofErr w:type="spellStart"/>
-      <w:proofErr w:type="gramStart"/>
       <w:r>
         <w:rPr>
           <w:rFonts w:ascii="Decima Nova Pro" w:hAnsi="Decima Nova Pro" w:cs="Consolas"/>
@@ -1063,7 +1058,6 @@
         </w:rPr>
         <w:t>modificacion</w:t>
       </w:r>
-      <w:proofErr w:type="gramEnd"/>
       <w:r>
         <w:rPr>
           <w:rFonts w:ascii="Decima Nova Pro" w:hAnsi="Decima Nova Pro" w:cs="Consolas"/>
@@ -1358,7 +1352,6 @@
         <w:t xml:space="preserve"> (</w:t>
       </w:r>
       <w:proofErr w:type="spellStart"/>
-      <w:proofErr w:type="gramStart"/>
       <w:r>
         <w:rPr>
           <w:rFonts w:ascii="Decima Nova Pro" w:hAnsi="Decima Nova Pro" w:cs="Consolas"/>
@@ -1388,7 +1381,6 @@
         </w:rPr>
         <w:t>modificacion</w:t>
       </w:r>
-      <w:proofErr w:type="gramEnd"/>
       <w:r>
         <w:rPr>
           <w:rFonts w:ascii="Decima Nova Pro" w:hAnsi="Decima Nova Pro" w:cs="Consolas"/>
@@ -1479,7 +1471,6 @@
         <w:tab/>
         <w:t xml:space="preserve">- </w:t>
       </w:r>
-      <w:proofErr w:type="gramStart"/>
       <w:r>
         <w:rPr>
           <w:rFonts w:ascii="Decima Nova Pro" w:hAnsi="Decima Nova Pro" w:cs="Consolas"/>
@@ -1500,7 +1491,6 @@
         <w:t>(</w:t>
       </w:r>
       <w:proofErr w:type="spellStart"/>
-      <w:proofErr w:type="gramEnd"/>
       <w:r>
         <w:rPr>
           <w:rFonts w:ascii="Decima Nova Pro" w:hAnsi="Decima Nova Pro" w:cs="Consolas"/>
@@ -3125,7 +3115,6 @@
         </w:rPr>
         <w:t xml:space="preserve"> </w:t>
       </w:r>
-      <w:proofErr w:type="gramStart"/>
       <w:r>
         <w:rPr>
           <w:rFonts w:ascii="Decima Nova Pro" w:hAnsi="Decima Nova Pro" w:cs="Consolas"/>
@@ -3145,7 +3134,6 @@
         </w:rPr>
         <w:t>(</w:t>
       </w:r>
-      <w:proofErr w:type="gramEnd"/>
       <w:r>
         <w:rPr>
           <w:rFonts w:ascii="Decima Nova Pro" w:hAnsi="Decima Nova Pro" w:cs="Consolas"/>
@@ -3325,25 +3313,14 @@
         <w:tab/>
         <w:t xml:space="preserve">- </w:t>
       </w:r>
-      <w:proofErr w:type="gramStart"/>
-      <w:r>
-        <w:rPr>
-          <w:rFonts w:ascii="Decima Nova Pro" w:hAnsi="Decima Nova Pro" w:cs="Consolas"/>
-          <w:sz w:val="18"/>
-          <w:szCs w:val="18"/>
-          <w:u w:val="single"/>
-        </w:rPr>
-        <w:t>Ticket</w:t>
-      </w:r>
-      <w:proofErr w:type="gramEnd"/>
-      <w:r>
-        <w:rPr>
-          <w:rFonts w:ascii="Decima Nova Pro" w:hAnsi="Decima Nova Pro" w:cs="Consolas"/>
-          <w:sz w:val="18"/>
-          <w:szCs w:val="18"/>
-          <w:u w:val="single"/>
-        </w:rPr>
-        <w:t xml:space="preserve"> PDF</w:t>
+      <w:r>
+        <w:rPr>
+          <w:rFonts w:ascii="Decima Nova Pro" w:hAnsi="Decima Nova Pro" w:cs="Consolas"/>
+          <w:sz w:val="18"/>
+          <w:szCs w:val="18"/>
+          <w:u w:val="single"/>
+        </w:rPr>
+        <w:t>Ticket PDF</w:t>
       </w:r>
       <w:r>
         <w:rPr>
@@ -3401,18 +3378,7 @@
           <w:szCs w:val="18"/>
           <w:u w:val="single"/>
         </w:rPr>
-        <w:t xml:space="preserve"> (Manuel y Rafa</w:t>
-      </w:r>
-      <w:bookmarkStart w:id="0" w:name="_GoBack"/>
-      <w:bookmarkEnd w:id="0"/>
-      <w:r>
-        <w:rPr>
-          <w:rFonts w:ascii="Decima Nova Pro" w:hAnsi="Decima Nova Pro" w:cs="Consolas"/>
-          <w:sz w:val="18"/>
-          <w:szCs w:val="18"/>
-          <w:u w:val="single"/>
-        </w:rPr>
-        <w:t>)</w:t>
+        <w:t xml:space="preserve"> (Manuel y Rafa)</w:t>
       </w:r>
     </w:p>
     <w:p>
@@ -3446,6 +3412,15 @@
         </w:rPr>
         <w:t>Venta por cliente Ventana</w:t>
       </w:r>
+      <w:r>
+        <w:rPr>
+          <w:rFonts w:ascii="Decima Nova Pro" w:hAnsi="Decima Nova Pro" w:cs="Consolas"/>
+          <w:sz w:val="18"/>
+          <w:szCs w:val="18"/>
+          <w:u w:val="single"/>
+        </w:rPr>
+        <w:t>: (Carlos)</w:t>
+      </w:r>
     </w:p>
     <w:p>
       <w:pPr>
@@ -3517,179 +3492,32 @@
         </w:rPr>
         <w:t>Venta por Fecha Ventana</w:t>
       </w:r>
-    </w:p>
-    <w:p>
-      <w:pPr>
-        <w:autoSpaceDE w:val="0"/>
-        <w:autoSpaceDN w:val="0"/>
-        <w:adjustRightInd w:val="0"/>
-        <w:spacing w:after="0" w:line="240" w:lineRule="auto"/>
-        <w:rPr>
-          <w:rFonts w:ascii="Decima Nova Pro" w:hAnsi="Decima Nova Pro" w:cs="Consolas"/>
-          <w:sz w:val="18"/>
-          <w:szCs w:val="18"/>
-        </w:rPr>
-      </w:pPr>
-      <w:r>
-        <w:rPr>
-          <w:rFonts w:ascii="Decima Nova Pro" w:hAnsi="Decima Nova Pro" w:cs="Consolas"/>
-          <w:sz w:val="18"/>
-          <w:szCs w:val="18"/>
-        </w:rPr>
-        <w:tab/>
-        <w:t xml:space="preserve">- </w:t>
-      </w:r>
-      <w:r>
-        <w:rPr>
-          <w:rFonts w:ascii="Decima Nova Pro" w:hAnsi="Decima Nova Pro" w:cs="Consolas"/>
-          <w:sz w:val="18"/>
-          <w:szCs w:val="18"/>
-          <w:u w:val="single"/>
-        </w:rPr>
-        <w:t>Venta por Fecha PDF</w:t>
-      </w:r>
-    </w:p>
-    <w:p>
-      <w:pPr>
-        <w:autoSpaceDE w:val="0"/>
-        <w:autoSpaceDN w:val="0"/>
-        <w:adjustRightInd w:val="0"/>
-        <w:spacing w:after="0" w:line="240" w:lineRule="auto"/>
-        <w:rPr>
-          <w:rFonts w:ascii="Decima Nova Pro" w:hAnsi="Decima Nova Pro" w:cs="Consolas"/>
-          <w:sz w:val="18"/>
-          <w:szCs w:val="18"/>
-          <w:u w:val="single"/>
-        </w:rPr>
-      </w:pPr>
-      <w:r>
-        <w:rPr>
-          <w:rFonts w:ascii="Decima Nova Pro" w:hAnsi="Decima Nova Pro" w:cs="Consolas"/>
-          <w:sz w:val="18"/>
-          <w:szCs w:val="18"/>
-        </w:rPr>
-        <w:tab/>
-        <w:t xml:space="preserve">- </w:t>
-      </w:r>
-      <w:r>
-        <w:rPr>
-          <w:rFonts w:ascii="Decima Nova Pro" w:hAnsi="Decima Nova Pro" w:cs="Consolas"/>
-          <w:sz w:val="18"/>
-          <w:szCs w:val="18"/>
-          <w:u w:val="single"/>
-        </w:rPr>
-        <w:t>Pedido Proveedor Ventana</w:t>
-      </w:r>
-    </w:p>
-    <w:p>
-      <w:pPr>
-        <w:autoSpaceDE w:val="0"/>
-        <w:autoSpaceDN w:val="0"/>
-        <w:adjustRightInd w:val="0"/>
-        <w:spacing w:after="0" w:line="240" w:lineRule="auto"/>
-        <w:rPr>
-          <w:rFonts w:ascii="Decima Nova Pro" w:hAnsi="Decima Nova Pro" w:cs="Consolas"/>
-          <w:sz w:val="18"/>
-          <w:szCs w:val="18"/>
-        </w:rPr>
-      </w:pPr>
-      <w:r>
-        <w:rPr>
-          <w:rFonts w:ascii="Decima Nova Pro" w:hAnsi="Decima Nova Pro" w:cs="Consolas"/>
-          <w:sz w:val="18"/>
-          <w:szCs w:val="18"/>
-        </w:rPr>
-        <w:tab/>
-        <w:t xml:space="preserve">- </w:t>
-      </w:r>
-      <w:r>
-        <w:rPr>
-          <w:rFonts w:ascii="Decima Nova Pro" w:hAnsi="Decima Nova Pro" w:cs="Consolas"/>
-          <w:sz w:val="18"/>
-          <w:szCs w:val="18"/>
-          <w:u w:val="single"/>
-        </w:rPr>
-        <w:t>Pedido Proveedor PDF</w:t>
-      </w:r>
-      <w:r>
-        <w:rPr>
-          <w:rFonts w:ascii="Decima Nova Pro" w:hAnsi="Decima Nova Pro" w:cs="Consolas"/>
-          <w:sz w:val="18"/>
-          <w:szCs w:val="18"/>
-          <w:u w:val="single"/>
-        </w:rPr>
-        <w:t xml:space="preserve"> (Emilio)</w:t>
-      </w:r>
-    </w:p>
-    <w:p>
-      <w:pPr>
-        <w:autoSpaceDE w:val="0"/>
-        <w:autoSpaceDN w:val="0"/>
-        <w:adjustRightInd w:val="0"/>
-        <w:spacing w:after="0" w:line="240" w:lineRule="auto"/>
-        <w:rPr>
-          <w:rFonts w:ascii="Decima Nova Pro" w:hAnsi="Decima Nova Pro" w:cs="Consolas"/>
-          <w:sz w:val="18"/>
-          <w:szCs w:val="18"/>
-        </w:rPr>
-      </w:pPr>
-      <w:r>
-        <w:rPr>
-          <w:rFonts w:ascii="Decima Nova Pro" w:hAnsi="Decima Nova Pro" w:cs="Consolas"/>
-          <w:sz w:val="18"/>
-          <w:szCs w:val="18"/>
-        </w:rPr>
-        <w:tab/>
-        <w:t xml:space="preserve">- </w:t>
-      </w:r>
-      <w:r>
-        <w:rPr>
-          <w:rFonts w:ascii="Decima Nova Pro" w:hAnsi="Decima Nova Pro" w:cs="Consolas"/>
-          <w:sz w:val="18"/>
-          <w:szCs w:val="18"/>
-          <w:u w:val="single"/>
-        </w:rPr>
-        <w:t>Inventario Ventana</w:t>
-      </w:r>
-    </w:p>
-    <w:p>
-      <w:pPr>
-        <w:autoSpaceDE w:val="0"/>
-        <w:autoSpaceDN w:val="0"/>
-        <w:adjustRightInd w:val="0"/>
-        <w:spacing w:after="0" w:line="240" w:lineRule="auto"/>
-        <w:rPr>
-          <w:rFonts w:ascii="Decima Nova Pro" w:hAnsi="Decima Nova Pro" w:cs="Consolas"/>
-          <w:sz w:val="18"/>
-          <w:szCs w:val="18"/>
-        </w:rPr>
-      </w:pPr>
-      <w:r>
-        <w:rPr>
-          <w:rFonts w:ascii="Decima Nova Pro" w:hAnsi="Decima Nova Pro" w:cs="Consolas"/>
-          <w:sz w:val="18"/>
-          <w:szCs w:val="18"/>
-        </w:rPr>
-        <w:tab/>
-        <w:t xml:space="preserve">- </w:t>
-      </w:r>
-      <w:r>
-        <w:rPr>
-          <w:rFonts w:ascii="Decima Nova Pro" w:hAnsi="Decima Nova Pro" w:cs="Consolas"/>
-          <w:sz w:val="18"/>
-          <w:szCs w:val="18"/>
-          <w:u w:val="single"/>
-        </w:rPr>
-        <w:t>Inventario PDF</w:t>
-      </w:r>
-      <w:r>
-        <w:rPr>
-          <w:rFonts w:ascii="Decima Nova Pro" w:hAnsi="Decima Nova Pro" w:cs="Consolas"/>
-          <w:sz w:val="18"/>
-          <w:szCs w:val="18"/>
-          <w:u w:val="single"/>
-        </w:rPr>
-        <w:t xml:space="preserve"> (Manuel)</w:t>
+      <w:r>
+        <w:rPr>
+          <w:rFonts w:ascii="Decima Nova Pro" w:hAnsi="Decima Nova Pro" w:cs="Consolas"/>
+          <w:sz w:val="18"/>
+          <w:szCs w:val="18"/>
+          <w:u w:val="single"/>
+        </w:rPr>
+        <w:t>:</w:t>
+      </w:r>
+      <w:r>
+        <w:rPr>
+          <w:rFonts w:ascii="Decima Nova Pro" w:hAnsi="Decima Nova Pro" w:cs="Consolas"/>
+          <w:sz w:val="18"/>
+          <w:szCs w:val="18"/>
+          <w:u w:val="single"/>
+        </w:rPr>
+        <w:t xml:space="preserve"> </w:t>
+      </w:r>
+      <w:r>
+        <w:rPr>
+          <w:rFonts w:ascii="Decima Nova Pro" w:hAnsi="Decima Nova Pro" w:cs="Consolas"/>
+          <w:sz w:val="18"/>
+          <w:szCs w:val="18"/>
+          <w:u w:val="single"/>
+        </w:rPr>
+        <w:t>(Carlos)</w:t>
       </w:r>
     </w:p>
     <w:p>
@@ -3721,19 +3549,29 @@
           <w:szCs w:val="18"/>
           <w:u w:val="single"/>
         </w:rPr>
-        <w:t>Listado de clientes Ventana</w:t>
-      </w:r>
-    </w:p>
-    <w:p>
-      <w:pPr>
-        <w:autoSpaceDE w:val="0"/>
-        <w:autoSpaceDN w:val="0"/>
-        <w:adjustRightInd w:val="0"/>
-        <w:spacing w:after="0" w:line="240" w:lineRule="auto"/>
-        <w:rPr>
-          <w:rFonts w:ascii="Decima Nova Pro" w:hAnsi="Decima Nova Pro" w:cs="Consolas"/>
-          <w:sz w:val="18"/>
-          <w:szCs w:val="18"/>
+        <w:t>Venta por Fecha PDF</w:t>
+      </w:r>
+      <w:r>
+        <w:rPr>
+          <w:rFonts w:ascii="Decima Nova Pro" w:hAnsi="Decima Nova Pro" w:cs="Consolas"/>
+          <w:sz w:val="18"/>
+          <w:szCs w:val="18"/>
+          <w:u w:val="single"/>
+        </w:rPr>
+        <w:t>: (Rafa)</w:t>
+      </w:r>
+    </w:p>
+    <w:p>
+      <w:pPr>
+        <w:autoSpaceDE w:val="0"/>
+        <w:autoSpaceDN w:val="0"/>
+        <w:adjustRightInd w:val="0"/>
+        <w:spacing w:after="0" w:line="240" w:lineRule="auto"/>
+        <w:rPr>
+          <w:rFonts w:ascii="Decima Nova Pro" w:hAnsi="Decima Nova Pro" w:cs="Consolas"/>
+          <w:sz w:val="18"/>
+          <w:szCs w:val="18"/>
+          <w:u w:val="single"/>
         </w:rPr>
       </w:pPr>
       <w:r>
@@ -3752,8 +3590,237 @@
           <w:szCs w:val="18"/>
           <w:u w:val="single"/>
         </w:rPr>
+        <w:t>Pedido Proveedor Ventana</w:t>
+      </w:r>
+      <w:r>
+        <w:rPr>
+          <w:rFonts w:ascii="Decima Nova Pro" w:hAnsi="Decima Nova Pro" w:cs="Consolas"/>
+          <w:sz w:val="18"/>
+          <w:szCs w:val="18"/>
+          <w:u w:val="single"/>
+        </w:rPr>
+        <w:t>: (Alex)</w:t>
+      </w:r>
+    </w:p>
+    <w:p>
+      <w:pPr>
+        <w:autoSpaceDE w:val="0"/>
+        <w:autoSpaceDN w:val="0"/>
+        <w:adjustRightInd w:val="0"/>
+        <w:spacing w:after="0" w:line="240" w:lineRule="auto"/>
+        <w:rPr>
+          <w:rFonts w:ascii="Decima Nova Pro" w:hAnsi="Decima Nova Pro" w:cs="Consolas"/>
+          <w:sz w:val="18"/>
+          <w:szCs w:val="18"/>
+        </w:rPr>
+      </w:pPr>
+      <w:r>
+        <w:rPr>
+          <w:rFonts w:ascii="Decima Nova Pro" w:hAnsi="Decima Nova Pro" w:cs="Consolas"/>
+          <w:sz w:val="18"/>
+          <w:szCs w:val="18"/>
+        </w:rPr>
+        <w:tab/>
+        <w:t xml:space="preserve">- </w:t>
+      </w:r>
+      <w:r>
+        <w:rPr>
+          <w:rFonts w:ascii="Decima Nova Pro" w:hAnsi="Decima Nova Pro" w:cs="Consolas"/>
+          <w:sz w:val="18"/>
+          <w:szCs w:val="18"/>
+          <w:u w:val="single"/>
+        </w:rPr>
+        <w:t>Pedido Proveedor PDF</w:t>
+      </w:r>
+      <w:r>
+        <w:rPr>
+          <w:rFonts w:ascii="Decima Nova Pro" w:hAnsi="Decima Nova Pro" w:cs="Consolas"/>
+          <w:sz w:val="18"/>
+          <w:szCs w:val="18"/>
+          <w:u w:val="single"/>
+        </w:rPr>
+        <w:t xml:space="preserve"> (Emilio)</w:t>
+      </w:r>
+    </w:p>
+    <w:p>
+      <w:pPr>
+        <w:autoSpaceDE w:val="0"/>
+        <w:autoSpaceDN w:val="0"/>
+        <w:adjustRightInd w:val="0"/>
+        <w:spacing w:after="0" w:line="240" w:lineRule="auto"/>
+        <w:rPr>
+          <w:rFonts w:ascii="Decima Nova Pro" w:hAnsi="Decima Nova Pro" w:cs="Consolas"/>
+          <w:sz w:val="18"/>
+          <w:szCs w:val="18"/>
+        </w:rPr>
+      </w:pPr>
+      <w:r>
+        <w:rPr>
+          <w:rFonts w:ascii="Decima Nova Pro" w:hAnsi="Decima Nova Pro" w:cs="Consolas"/>
+          <w:sz w:val="18"/>
+          <w:szCs w:val="18"/>
+        </w:rPr>
+        <w:tab/>
+        <w:t xml:space="preserve">- </w:t>
+      </w:r>
+      <w:r>
+        <w:rPr>
+          <w:rFonts w:ascii="Decima Nova Pro" w:hAnsi="Decima Nova Pro" w:cs="Consolas"/>
+          <w:sz w:val="18"/>
+          <w:szCs w:val="18"/>
+          <w:u w:val="single"/>
+        </w:rPr>
+        <w:t>Inventario Ventana</w:t>
+      </w:r>
+      <w:r>
+        <w:rPr>
+          <w:rFonts w:ascii="Decima Nova Pro" w:hAnsi="Decima Nova Pro" w:cs="Consolas"/>
+          <w:sz w:val="18"/>
+          <w:szCs w:val="18"/>
+          <w:u w:val="single"/>
+        </w:rPr>
+        <w:t xml:space="preserve">: </w:t>
+      </w:r>
+      <w:r>
+        <w:rPr>
+          <w:rFonts w:ascii="Decima Nova Pro" w:hAnsi="Decima Nova Pro" w:cs="Consolas"/>
+          <w:sz w:val="18"/>
+          <w:szCs w:val="18"/>
+          <w:u w:val="single"/>
+        </w:rPr>
+        <w:t>(Alex)</w:t>
+      </w:r>
+    </w:p>
+    <w:p>
+      <w:pPr>
+        <w:autoSpaceDE w:val="0"/>
+        <w:autoSpaceDN w:val="0"/>
+        <w:adjustRightInd w:val="0"/>
+        <w:spacing w:after="0" w:line="240" w:lineRule="auto"/>
+        <w:rPr>
+          <w:rFonts w:ascii="Decima Nova Pro" w:hAnsi="Decima Nova Pro" w:cs="Consolas"/>
+          <w:sz w:val="18"/>
+          <w:szCs w:val="18"/>
+        </w:rPr>
+      </w:pPr>
+      <w:r>
+        <w:rPr>
+          <w:rFonts w:ascii="Decima Nova Pro" w:hAnsi="Decima Nova Pro" w:cs="Consolas"/>
+          <w:sz w:val="18"/>
+          <w:szCs w:val="18"/>
+        </w:rPr>
+        <w:tab/>
+        <w:t xml:space="preserve">- </w:t>
+      </w:r>
+      <w:r>
+        <w:rPr>
+          <w:rFonts w:ascii="Decima Nova Pro" w:hAnsi="Decima Nova Pro" w:cs="Consolas"/>
+          <w:sz w:val="18"/>
+          <w:szCs w:val="18"/>
+          <w:u w:val="single"/>
+        </w:rPr>
+        <w:t>Inventario PDF</w:t>
+      </w:r>
+      <w:r>
+        <w:rPr>
+          <w:rFonts w:ascii="Decima Nova Pro" w:hAnsi="Decima Nova Pro" w:cs="Consolas"/>
+          <w:sz w:val="18"/>
+          <w:szCs w:val="18"/>
+          <w:u w:val="single"/>
+        </w:rPr>
+        <w:t xml:space="preserve"> (Manuel)</w:t>
+      </w:r>
+    </w:p>
+    <w:p>
+      <w:pPr>
+        <w:autoSpaceDE w:val="0"/>
+        <w:autoSpaceDN w:val="0"/>
+        <w:adjustRightInd w:val="0"/>
+        <w:spacing w:after="0" w:line="240" w:lineRule="auto"/>
+        <w:rPr>
+          <w:rFonts w:ascii="Decima Nova Pro" w:hAnsi="Decima Nova Pro" w:cs="Consolas"/>
+          <w:sz w:val="18"/>
+          <w:szCs w:val="18"/>
+        </w:rPr>
+      </w:pPr>
+      <w:r>
+        <w:rPr>
+          <w:rFonts w:ascii="Decima Nova Pro" w:hAnsi="Decima Nova Pro" w:cs="Consolas"/>
+          <w:sz w:val="18"/>
+          <w:szCs w:val="18"/>
+        </w:rPr>
+        <w:tab/>
+        <w:t xml:space="preserve">- </w:t>
+      </w:r>
+      <w:r>
+        <w:rPr>
+          <w:rFonts w:ascii="Decima Nova Pro" w:hAnsi="Decima Nova Pro" w:cs="Consolas"/>
+          <w:sz w:val="18"/>
+          <w:szCs w:val="18"/>
+          <w:u w:val="single"/>
+        </w:rPr>
+        <w:t>Listado de clientes Ventana</w:t>
+      </w:r>
+      <w:r>
+        <w:rPr>
+          <w:rFonts w:ascii="Decima Nova Pro" w:hAnsi="Decima Nova Pro" w:cs="Consolas"/>
+          <w:sz w:val="18"/>
+          <w:szCs w:val="18"/>
+          <w:u w:val="single"/>
+        </w:rPr>
+        <w:t>: (Amadeo)</w:t>
+      </w:r>
+    </w:p>
+    <w:p>
+      <w:pPr>
+        <w:autoSpaceDE w:val="0"/>
+        <w:autoSpaceDN w:val="0"/>
+        <w:adjustRightInd w:val="0"/>
+        <w:spacing w:after="0" w:line="240" w:lineRule="auto"/>
+        <w:rPr>
+          <w:rFonts w:ascii="Decima Nova Pro" w:hAnsi="Decima Nova Pro" w:cs="Consolas"/>
+          <w:sz w:val="18"/>
+          <w:szCs w:val="18"/>
+        </w:rPr>
+      </w:pPr>
+      <w:r>
+        <w:rPr>
+          <w:rFonts w:ascii="Decima Nova Pro" w:hAnsi="Decima Nova Pro" w:cs="Consolas"/>
+          <w:sz w:val="18"/>
+          <w:szCs w:val="18"/>
+        </w:rPr>
+        <w:tab/>
+        <w:t xml:space="preserve">- </w:t>
+      </w:r>
+      <w:r>
+        <w:rPr>
+          <w:rFonts w:ascii="Decima Nova Pro" w:hAnsi="Decima Nova Pro" w:cs="Consolas"/>
+          <w:sz w:val="18"/>
+          <w:szCs w:val="18"/>
+          <w:u w:val="single"/>
+        </w:rPr>
         <w:t>Listado de empleados Ventana</w:t>
       </w:r>
+      <w:r>
+        <w:rPr>
+          <w:rFonts w:ascii="Decima Nova Pro" w:hAnsi="Decima Nova Pro" w:cs="Consolas"/>
+          <w:sz w:val="18"/>
+          <w:szCs w:val="18"/>
+          <w:u w:val="single"/>
+        </w:rPr>
+        <w:t xml:space="preserve">: </w:t>
+      </w:r>
+      <w:r>
+        <w:rPr>
+          <w:rFonts w:ascii="Decima Nova Pro" w:hAnsi="Decima Nova Pro" w:cs="Consolas"/>
+          <w:sz w:val="18"/>
+          <w:szCs w:val="18"/>
+          <w:u w:val="single"/>
+        </w:rPr>
+        <w:t>(Amadeo)</w:t>
+      </w:r>
+      <w:bookmarkStart w:id="0" w:name="_GoBack"/>
+      <w:bookmarkEnd w:id="0"/>
     </w:p>
     <w:sectPr>
       <w:pgSz w:w="12240" w:h="15840"/>
@@ -3766,7 +3833,7 @@
 </file>
 
 <file path=word/styles.xml><?xml version="1.0" encoding="utf-8"?>
-<w:styles xmlns:mc="http://schemas.openxmlformats.org/markup-compatibility/2006" xmlns:r="http://schemas.openxmlformats.org/officeDocument/2006/relationships" xmlns:w="http://schemas.openxmlformats.org/wordprocessingml/2006/main" xmlns:w14="http://schemas.microsoft.com/office/word/2010/wordml" xmlns:w15="http://schemas.microsoft.com/office/word/2012/wordml" xmlns:w16cid="http://schemas.microsoft.com/office/word/2016/wordml/cid" xmlns:w16se="http://schemas.microsoft.com/office/word/2015/wordml/symex" mc:Ignorable="w14 w15 w16se w16cid">
+<w:styles xmlns:mc="http://schemas.openxmlformats.org/markup-compatibility/2006" xmlns:r="http://schemas.openxmlformats.org/officeDocument/2006/relationships" xmlns:w="http://schemas.openxmlformats.org/wordprocessingml/2006/main" xmlns:w14="http://schemas.microsoft.com/office/word/2010/wordml" xmlns:w15="http://schemas.microsoft.com/office/word/2012/wordml" xmlns:w16se="http://schemas.microsoft.com/office/word/2015/wordml/symex" mc:Ignorable="w14 w15 w16se">
   <w:docDefaults>
     <w:rPrDefault>
       <w:rPr>
@@ -3782,7 +3849,7 @@
       </w:pPr>
     </w:pPrDefault>
   </w:docDefaults>
-  <w:latentStyles w:defLockedState="0" w:defUIPriority="99" w:defSemiHidden="0" w:defUnhideWhenUsed="0" w:defQFormat="0" w:count="375">
+  <w:latentStyles w:defLockedState="0" w:defUIPriority="99" w:defSemiHidden="0" w:defUnhideWhenUsed="0" w:defQFormat="0" w:count="374">
     <w:lsdException w:name="Normal" w:uiPriority="0" w:qFormat="1"/>
     <w:lsdException w:name="heading 1" w:uiPriority="9" w:qFormat="1"/>
     <w:lsdException w:name="heading 2" w:semiHidden="1" w:uiPriority="9" w:unhideWhenUsed="1" w:qFormat="1"/>
@@ -4157,7 +4224,6 @@
     <w:lsdException w:name="Mention" w:semiHidden="1" w:unhideWhenUsed="1"/>
     <w:lsdException w:name="Smart Hyperlink" w:semiHidden="1" w:unhideWhenUsed="1"/>
     <w:lsdException w:name="Hashtag" w:semiHidden="1" w:unhideWhenUsed="1"/>
-    <w:lsdException w:name="Unresolved Mention" w:semiHidden="1" w:unhideWhenUsed="1"/>
   </w:latentStyles>
   <w:style w:type="paragraph" w:default="1" w:styleId="Normal">
     <w:name w:val="Normal"/>

</xml_diff>